<commit_message>
Last version before exam
</commit_message>
<xml_diff>
--- a/Pima Indian data set.docx
+++ b/Pima Indian data set.docx
@@ -5,7 +5,7 @@
     <w:p>
       <w:pPr>
         <w:pStyle w:val="Heading1"/>
-        <w:spacing w:line="276" w:lineRule="auto"/>
+        <w:spacing w:before="0" w:line="276" w:lineRule="auto"/>
         <w:rPr>
           <w:rFonts w:asciiTheme="minorHAnsi" w:hAnsiTheme="minorHAnsi"/>
           <w:sz w:val="48"/>
@@ -18,8 +18,34 @@
           <w:sz w:val="48"/>
           <w:lang w:val="en-US"/>
         </w:rPr>
-        <w:t xml:space="preserve">Pima Indian data set. Classification comparison between models. </w:t>
+        <w:t xml:space="preserve">Pima Indian data set. </w:t>
       </w:r>
+    </w:p>
+    <w:p>
+      <w:pPr>
+        <w:pStyle w:val="Heading1"/>
+        <w:spacing w:before="0" w:line="276" w:lineRule="auto"/>
+        <w:rPr>
+          <w:rFonts w:asciiTheme="minorHAnsi" w:hAnsiTheme="minorHAnsi"/>
+          <w:sz w:val="48"/>
+          <w:lang w:val="en-US"/>
+        </w:rPr>
+      </w:pPr>
+      <w:r>
+        <w:rPr>
+          <w:rFonts w:asciiTheme="minorHAnsi" w:hAnsiTheme="minorHAnsi"/>
+          <w:sz w:val="48"/>
+          <w:lang w:val="en-US"/>
+        </w:rPr>
+        <w:t xml:space="preserve">Classification comparison between models. </w:t>
+      </w:r>
+    </w:p>
+    <w:p>
+      <w:pPr>
+        <w:rPr>
+          <w:lang w:val="en-US"/>
+        </w:rPr>
+      </w:pPr>
     </w:p>
     <w:p>
       <w:pPr>
@@ -101,7 +127,7 @@
           <w:lang w:val="en-US"/>
         </w:rPr>
         <w:drawing>
-          <wp:inline distT="0" distB="0" distL="0" distR="0" wp14:anchorId="19C82187" wp14:editId="3ECD2815">
+          <wp:inline distT="0" distB="0" distL="0" distR="0" wp14:anchorId="19C82187" wp14:editId="5437E59B">
             <wp:extent cx="2905760" cy="2179320"/>
             <wp:effectExtent l="0" t="0" r="8890" b="0"/>
             <wp:docPr id="2" name="Picture 2"/>
@@ -152,6 +178,309 @@
     </w:p>
     <w:p>
       <w:pPr>
+        <w:pStyle w:val="Heading7"/>
+        <w:rPr>
+          <w:lang w:val="en-US"/>
+        </w:rPr>
+      </w:pPr>
+      <w:r>
+        <w:rPr>
+          <w:lang w:val="en-US"/>
+        </w:rPr>
+        <w:t xml:space="preserve">Exercise </w:t>
+      </w:r>
+      <w:r>
+        <w:rPr>
+          <w:lang w:val="en-US"/>
+        </w:rPr>
+        <w:t>8</w:t>
+      </w:r>
+      <w:r>
+        <w:rPr>
+          <w:lang w:val="en-US"/>
+        </w:rPr>
+        <w:t xml:space="preserve">: </w:t>
+      </w:r>
+      <w:r>
+        <w:rPr>
+          <w:lang w:val="en-US"/>
+        </w:rPr>
+        <w:t>Probabilities density functions</w:t>
+      </w:r>
+    </w:p>
+    <w:p>
+      <w:pPr>
+        <w:spacing w:before="30" w:after="135" w:line="315" w:lineRule="atLeast"/>
+        <w:jc w:val="left"/>
+        <w:rPr>
+          <w:rFonts w:ascii="Helvetica" w:eastAsia="Times New Roman" w:hAnsi="Helvetica" w:cs="Helvetica"/>
+          <w:color w:val="000000"/>
+          <w:sz w:val="21"/>
+          <w:szCs w:val="21"/>
+          <w:lang w:val="en-US"/>
+        </w:rPr>
+      </w:pPr>
+      <w:r>
+        <w:rPr>
+          <w:rFonts w:ascii="Helvetica" w:eastAsia="Times New Roman" w:hAnsi="Helvetica" w:cs="Helvetica"/>
+          <w:noProof/>
+          <w:color w:val="000000"/>
+          <w:sz w:val="21"/>
+          <w:szCs w:val="21"/>
+          <w:lang w:val="en-US"/>
+        </w:rPr>
+        <w:drawing>
+          <wp:inline distT="0" distB="0" distL="0" distR="0" wp14:anchorId="7290E069" wp14:editId="13DA6150">
+            <wp:extent cx="4259580" cy="3196336"/>
+            <wp:effectExtent l="0" t="0" r="7620" b="4445"/>
+            <wp:docPr id="3" name="Picture 3" descr="C:\Users\javie\AppData\Local\Temp\ConnectorClipboard8668606249891219355\image15132510315570.jpeg"/>
+            <wp:cNvGraphicFramePr>
+              <a:graphicFrameLocks xmlns:a="http://schemas.openxmlformats.org/drawingml/2006/main" noChangeAspect="1"/>
+            </wp:cNvGraphicFramePr>
+            <a:graphic xmlns:a="http://schemas.openxmlformats.org/drawingml/2006/main">
+              <a:graphicData uri="http://schemas.openxmlformats.org/drawingml/2006/picture">
+                <pic:pic xmlns:pic="http://schemas.openxmlformats.org/drawingml/2006/picture">
+                  <pic:nvPicPr>
+                    <pic:cNvPr id="0" name="Picture 1" descr="C:\Users\javie\AppData\Local\Temp\ConnectorClipboard8668606249891219355\image15132510315570.jpeg"/>
+                    <pic:cNvPicPr>
+                      <a:picLocks noChangeAspect="1" noChangeArrowheads="1"/>
+                    </pic:cNvPicPr>
+                  </pic:nvPicPr>
+                  <pic:blipFill>
+                    <a:blip r:embed="rId7">
+                      <a:extLst>
+                        <a:ext uri="{28A0092B-C50C-407E-A947-70E740481C1C}">
+                          <a14:useLocalDpi xmlns:a14="http://schemas.microsoft.com/office/drawing/2010/main" val="0"/>
+                        </a:ext>
+                      </a:extLst>
+                    </a:blip>
+                    <a:srcRect/>
+                    <a:stretch>
+                      <a:fillRect/>
+                    </a:stretch>
+                  </pic:blipFill>
+                  <pic:spPr bwMode="auto">
+                    <a:xfrm>
+                      <a:off x="0" y="0"/>
+                      <a:ext cx="4319987" cy="3241664"/>
+                    </a:xfrm>
+                    <a:prstGeom prst="rect">
+                      <a:avLst/>
+                    </a:prstGeom>
+                    <a:noFill/>
+                    <a:ln>
+                      <a:noFill/>
+                    </a:ln>
+                  </pic:spPr>
+                </pic:pic>
+              </a:graphicData>
+            </a:graphic>
+          </wp:inline>
+        </w:drawing>
+      </w:r>
+    </w:p>
+    <w:p>
+      <w:pPr>
+        <w:pStyle w:val="Heading7"/>
+        <w:rPr>
+          <w:lang w:val="en-US"/>
+        </w:rPr>
+      </w:pPr>
+      <w:r>
+        <w:rPr>
+          <w:lang w:val="en-US"/>
+        </w:rPr>
+        <w:lastRenderedPageBreak/>
+        <w:t>Exercise 9: KNN</w:t>
+      </w:r>
+    </w:p>
+    <w:p>
+      <w:pPr>
+        <w:spacing w:before="30" w:after="135" w:line="315" w:lineRule="atLeast"/>
+        <w:jc w:val="center"/>
+        <w:rPr>
+          <w:rFonts w:ascii="Helvetica" w:eastAsia="Times New Roman" w:hAnsi="Helvetica" w:cs="Helvetica"/>
+          <w:color w:val="000000"/>
+          <w:sz w:val="21"/>
+          <w:szCs w:val="21"/>
+          <w:lang w:val="en-US"/>
+        </w:rPr>
+      </w:pPr>
+      <w:r>
+        <w:rPr>
+          <w:rFonts w:ascii="Helvetica" w:eastAsia="Times New Roman" w:hAnsi="Helvetica" w:cs="Helvetica"/>
+          <w:noProof/>
+          <w:color w:val="000000"/>
+          <w:sz w:val="21"/>
+          <w:szCs w:val="21"/>
+          <w:lang w:val="en-US"/>
+        </w:rPr>
+        <w:drawing>
+          <wp:inline distT="0" distB="0" distL="0" distR="0" wp14:anchorId="703F8DDF" wp14:editId="513294DA">
+            <wp:extent cx="4354323" cy="2385060"/>
+            <wp:effectExtent l="0" t="0" r="8255" b="0"/>
+            <wp:docPr id="5" name="Picture 5" descr="C:\Users\javie\AppData\Local\Temp\ConnectorClipboard8668606249891219355\image15132567459500.jpeg"/>
+            <wp:cNvGraphicFramePr>
+              <a:graphicFrameLocks xmlns:a="http://schemas.openxmlformats.org/drawingml/2006/main" noChangeAspect="1"/>
+            </wp:cNvGraphicFramePr>
+            <a:graphic xmlns:a="http://schemas.openxmlformats.org/drawingml/2006/main">
+              <a:graphicData uri="http://schemas.openxmlformats.org/drawingml/2006/picture">
+                <pic:pic xmlns:pic="http://schemas.openxmlformats.org/drawingml/2006/picture">
+                  <pic:nvPicPr>
+                    <pic:cNvPr id="0" name="Picture 5" descr="C:\Users\javie\AppData\Local\Temp\ConnectorClipboard8668606249891219355\image15132567459500.jpeg"/>
+                    <pic:cNvPicPr>
+                      <a:picLocks noChangeAspect="1" noChangeArrowheads="1"/>
+                    </pic:cNvPicPr>
+                  </pic:nvPicPr>
+                  <pic:blipFill>
+                    <a:blip r:embed="rId8" cstate="print">
+                      <a:extLst>
+                        <a:ext uri="{28A0092B-C50C-407E-A947-70E740481C1C}">
+                          <a14:useLocalDpi xmlns:a14="http://schemas.microsoft.com/office/drawing/2010/main" val="0"/>
+                        </a:ext>
+                      </a:extLst>
+                    </a:blip>
+                    <a:srcRect/>
+                    <a:stretch>
+                      <a:fillRect/>
+                    </a:stretch>
+                  </pic:blipFill>
+                  <pic:spPr bwMode="auto">
+                    <a:xfrm>
+                      <a:off x="0" y="0"/>
+                      <a:ext cx="4356786" cy="2386409"/>
+                    </a:xfrm>
+                    <a:prstGeom prst="rect">
+                      <a:avLst/>
+                    </a:prstGeom>
+                    <a:noFill/>
+                    <a:ln>
+                      <a:noFill/>
+                    </a:ln>
+                  </pic:spPr>
+                </pic:pic>
+              </a:graphicData>
+            </a:graphic>
+          </wp:inline>
+        </w:drawing>
+      </w:r>
+    </w:p>
+    <w:p>
+      <w:pPr>
+        <w:pStyle w:val="Heading7"/>
+        <w:rPr>
+          <w:lang w:val="en-US"/>
+        </w:rPr>
+      </w:pPr>
+      <w:r>
+        <w:rPr>
+          <w:lang w:val="en-US"/>
+        </w:rPr>
+        <w:t xml:space="preserve">Exercise </w:t>
+      </w:r>
+      <w:r>
+        <w:rPr>
+          <w:lang w:val="en-US"/>
+        </w:rPr>
+        <w:t>10</w:t>
+      </w:r>
+      <w:r>
+        <w:rPr>
+          <w:lang w:val="en-US"/>
+        </w:rPr>
+        <w:t xml:space="preserve">: </w:t>
+      </w:r>
+      <w:r>
+        <w:rPr>
+          <w:lang w:val="en-US"/>
+        </w:rPr>
+        <w:t>SVM</w:t>
+      </w:r>
+    </w:p>
+    <w:p>
+      <w:pPr>
+        <w:spacing w:before="30" w:after="135" w:line="315" w:lineRule="atLeast"/>
+        <w:jc w:val="left"/>
+        <w:rPr>
+          <w:rFonts w:ascii="Helvetica" w:eastAsia="Times New Roman" w:hAnsi="Helvetica" w:cs="Helvetica"/>
+          <w:color w:val="000000"/>
+          <w:sz w:val="21"/>
+          <w:szCs w:val="21"/>
+          <w:lang w:val="en-US"/>
+        </w:rPr>
+      </w:pPr>
+      <w:r>
+        <w:rPr>
+          <w:rFonts w:ascii="Helvetica" w:eastAsia="Times New Roman" w:hAnsi="Helvetica" w:cs="Helvetica"/>
+          <w:noProof/>
+          <w:color w:val="000000"/>
+          <w:sz w:val="21"/>
+          <w:szCs w:val="21"/>
+          <w:lang w:val="en-US"/>
+        </w:rPr>
+        <w:drawing>
+          <wp:inline distT="0" distB="0" distL="0" distR="0" wp14:anchorId="35C9AF2D" wp14:editId="1A36BF40">
+            <wp:extent cx="3649980" cy="2735580"/>
+            <wp:effectExtent l="0" t="0" r="7620" b="7620"/>
+            <wp:docPr id="4" name="Picture 4" descr="C:\Users\javie\AppData\Local\Temp\ConnectorClipboard8668606249891219355\image15132563998800.jpeg"/>
+            <wp:cNvGraphicFramePr>
+              <a:graphicFrameLocks xmlns:a="http://schemas.openxmlformats.org/drawingml/2006/main" noChangeAspect="1"/>
+            </wp:cNvGraphicFramePr>
+            <a:graphic xmlns:a="http://schemas.openxmlformats.org/drawingml/2006/main">
+              <a:graphicData uri="http://schemas.openxmlformats.org/drawingml/2006/picture">
+                <pic:pic xmlns:pic="http://schemas.openxmlformats.org/drawingml/2006/picture">
+                  <pic:nvPicPr>
+                    <pic:cNvPr id="0" name="Picture 3" descr="C:\Users\javie\AppData\Local\Temp\ConnectorClipboard8668606249891219355\image15132563998800.jpeg"/>
+                    <pic:cNvPicPr>
+                      <a:picLocks noChangeAspect="1" noChangeArrowheads="1"/>
+                    </pic:cNvPicPr>
+                  </pic:nvPicPr>
+                  <pic:blipFill>
+                    <a:blip r:embed="rId9">
+                      <a:extLst>
+                        <a:ext uri="{28A0092B-C50C-407E-A947-70E740481C1C}">
+                          <a14:useLocalDpi xmlns:a14="http://schemas.microsoft.com/office/drawing/2010/main" val="0"/>
+                        </a:ext>
+                      </a:extLst>
+                    </a:blip>
+                    <a:srcRect/>
+                    <a:stretch>
+                      <a:fillRect/>
+                    </a:stretch>
+                  </pic:blipFill>
+                  <pic:spPr bwMode="auto">
+                    <a:xfrm>
+                      <a:off x="0" y="0"/>
+                      <a:ext cx="3649980" cy="2735580"/>
+                    </a:xfrm>
+                    <a:prstGeom prst="rect">
+                      <a:avLst/>
+                    </a:prstGeom>
+                    <a:noFill/>
+                    <a:ln>
+                      <a:noFill/>
+                    </a:ln>
+                  </pic:spPr>
+                </pic:pic>
+              </a:graphicData>
+            </a:graphic>
+          </wp:inline>
+        </w:drawing>
+      </w:r>
+      <w:r>
+        <w:rPr>
+          <w:rFonts w:ascii="Helvetica" w:eastAsia="Times New Roman" w:hAnsi="Helvetica" w:cs="Helvetica"/>
+          <w:color w:val="000000"/>
+          <w:sz w:val="21"/>
+          <w:szCs w:val="21"/>
+          <w:lang w:val="en-US"/>
+        </w:rPr>
+        <w:t>(Test accuracy, not test error)</w:t>
+      </w:r>
+    </w:p>
+    <w:p>
+      <w:pPr>
+        <w:pStyle w:val="Heading7"/>
         <w:rPr>
           <w:lang w:val="en-US"/>
         </w:rPr>
@@ -725,6 +1054,7 @@
     <w:lsdException w:name="HTML Sample" w:semiHidden="1" w:unhideWhenUsed="1"/>
     <w:lsdException w:name="HTML Typewriter" w:semiHidden="1" w:unhideWhenUsed="1"/>
     <w:lsdException w:name="HTML Variable" w:semiHidden="1" w:unhideWhenUsed="1"/>
+    <w:lsdException w:name="Normal Table" w:semiHidden="1" w:unhideWhenUsed="1"/>
     <w:lsdException w:name="annotation subject" w:semiHidden="1" w:unhideWhenUsed="1"/>
     <w:lsdException w:name="No List" w:semiHidden="1" w:unhideWhenUsed="1"/>
     <w:lsdException w:name="Outline List 1" w:semiHidden="1" w:unhideWhenUsed="1"/>
@@ -771,8 +1101,10 @@
     <w:lsdException w:name="Table Subtle 2" w:semiHidden="1" w:unhideWhenUsed="1"/>
     <w:lsdException w:name="Table Web 1" w:semiHidden="1" w:unhideWhenUsed="1"/>
     <w:lsdException w:name="Table Web 2" w:semiHidden="1" w:unhideWhenUsed="1"/>
+    <w:lsdException w:name="Table Web 3" w:semiHidden="1" w:unhideWhenUsed="1"/>
     <w:lsdException w:name="Balloon Text" w:semiHidden="1" w:unhideWhenUsed="1"/>
     <w:lsdException w:name="Table Grid" w:uiPriority="39"/>
+    <w:lsdException w:name="Table Theme" w:semiHidden="1" w:unhideWhenUsed="1"/>
     <w:lsdException w:name="Placeholder Text" w:semiHidden="1"/>
     <w:lsdException w:name="No Spacing" w:uiPriority="1" w:qFormat="1"/>
     <w:lsdException w:name="Light Shading" w:uiPriority="60"/>

</xml_diff>